<commit_message>
se agregó mas cosas
</commit_message>
<xml_diff>
--- a/Analisis parcial 2.docx
+++ b/Analisis parcial 2.docx
@@ -730,19 +730,20 @@
         <w:rPr>
           <w:lang w:val="es-ES"/>
         </w:rPr>
-        <w:t>Para proteger su bala, el segundo disparo debe de llegar antes a la bala defensiva antes de que impacte con la primera bala, para eso necesita una velocidad mayor y un ángulo que permita que la bala vaya m</w:t>
-      </w:r>
-      <w:r>
-        <w:rPr>
-          <w:lang w:val="es-ES"/>
-        </w:rPr>
-        <w:t>á</w:t>
-      </w:r>
-      <w:r>
-        <w:rPr>
-          <w:lang w:val="es-ES"/>
-        </w:rPr>
-        <w:t>s directa a la defensiva.</w:t>
+        <w:t>Para proteger su bala, el segundo disparo debe de llegar antes a la bala defensiva antes de que impacte con la primera bala, para eso necesita una velocidad mayor y un ángulo que permita que la bala vaya más directa a la defensiva.</w:t>
+      </w:r>
+    </w:p>
+    <w:p>
+      <w:pPr>
+        <w:rPr>
+          <w:lang w:val="es-ES"/>
+        </w:rPr>
+      </w:pPr>
+      <w:r>
+        <w:rPr>
+          <w:lang w:val="es-ES"/>
+        </w:rPr>
+        <w:t>También debe de seguir generando balas para defender su primer disparo hasta que la primera bala llegue al cañón ofensivo.</w:t>
       </w:r>
     </w:p>
     <w:p>
@@ -811,6 +812,26 @@
             </a:graphic>
           </wp:inline>
         </w:drawing>
+      </w:r>
+    </w:p>
+    <w:p>
+      <w:pPr>
+        <w:rPr>
+          <w:lang w:val="es-ES"/>
+        </w:rPr>
+      </w:pPr>
+    </w:p>
+    <w:p>
+      <w:pPr>
+        <w:rPr>
+          <w:lang w:val="es-ES"/>
+        </w:rPr>
+      </w:pPr>
+      <w:r>
+        <w:rPr>
+          <w:lang w:val="es-ES"/>
+        </w:rPr>
+        <w:t>Otra forma de verlo es hacer un disparo y que el cañón se defienda también puede contratacar, el cañón ofensivo se defiende y genera una nueva bala.</w:t>
       </w:r>
     </w:p>
     <w:p>

</xml_diff>